<commit_message>
Rough draft of PRISM 2014 Methods
</commit_message>
<xml_diff>
--- a/lab_docs/PRISM_2014_Literature_Rough_Draft.docx
+++ b/lab_docs/PRISM_2014_Literature_Rough_Draft.docx
@@ -28,15 +28,37 @@
           <w:b/>
         </w:rPr>
       </w:pPr>
-      <w:bookmarkStart w:id="0" w:name="_GoBack"/>
       <w:r>
         <w:rPr>
           <w:b/>
         </w:rPr>
         <w:t>Study Site:</w:t>
       </w:r>
-    </w:p>
-    <w:bookmarkEnd w:id="0"/>
+      <w:r>
+        <w:rPr>
+          <w:b/>
+        </w:rPr>
+        <w:t xml:space="preserve"> </w:t>
+      </w:r>
+    </w:p>
+    <w:p>
+      <w:r>
+        <w:tab/>
+        <w:t>-Include CPOM data</w:t>
+      </w:r>
+      <w:r>
+        <w:t xml:space="preserve"> only describe how we got data</w:t>
+      </w:r>
+    </w:p>
+    <w:p>
+      <w:r>
+        <w:tab/>
+        <w:t>-include initial nutrient data (ambient)</w:t>
+      </w:r>
+      <w:r>
+        <w:t xml:space="preserve"> only describe how we got data</w:t>
+      </w:r>
+    </w:p>
     <w:p>
       <w:r>
         <w:t>Procedure for sediment collection:</w:t>
@@ -68,6 +90,9 @@
       <w:r>
         <w:t>*</w:t>
       </w:r>
+      <w:r>
+        <w:t xml:space="preserve"> </w:t>
+      </w:r>
     </w:p>
     <w:p>
       <w:pPr>
@@ -199,10 +224,426 @@
       </w:r>
     </w:p>
     <w:p>
+      <w:r>
+        <w:t>Nutrient analysis</w:t>
+      </w:r>
+    </w:p>
+    <w:p>
+      <w:pPr>
+        <w:pStyle w:val="ListParagraph"/>
+        <w:numPr>
+          <w:ilvl w:val="0"/>
+          <w:numId w:val="5"/>
+        </w:numPr>
+      </w:pPr>
+      <w:r>
+        <w:t>Dr. Dina Leech filtered 50 ml of the collected pond water (29 May 2014) through GFF</w:t>
+      </w:r>
+    </w:p>
+    <w:p>
+      <w:pPr>
+        <w:pStyle w:val="ListParagraph"/>
+        <w:numPr>
+          <w:ilvl w:val="0"/>
+          <w:numId w:val="5"/>
+        </w:numPr>
+      </w:pPr>
+      <w:r>
+        <w:t xml:space="preserve">N was tested using </w:t>
+      </w:r>
+      <w:proofErr w:type="spellStart"/>
+      <w:r>
+        <w:t>Hach</w:t>
+      </w:r>
+      <w:proofErr w:type="spellEnd"/>
+      <w:r>
+        <w:t xml:space="preserve"> Test Kit N1- 12 (cat. # 14081-00) using the provided instructions</w:t>
+      </w:r>
+    </w:p>
+    <w:p>
+      <w:pPr>
+        <w:pStyle w:val="ListParagraph"/>
+        <w:numPr>
+          <w:ilvl w:val="0"/>
+          <w:numId w:val="5"/>
+        </w:numPr>
+      </w:pPr>
+      <w:r>
+        <w:t>Nitrate- read as below detection (</w:t>
+      </w:r>
+      <w:proofErr w:type="spellStart"/>
+      <w:r>
+        <w:t>bd</w:t>
+      </w:r>
+      <w:proofErr w:type="spellEnd"/>
+      <w:r>
+        <w:t>)- no color developed  (&lt;8.8 mg/L)</w:t>
+      </w:r>
+    </w:p>
+    <w:p>
+      <w:pPr>
+        <w:pStyle w:val="ListParagraph"/>
+        <w:numPr>
+          <w:ilvl w:val="0"/>
+          <w:numId w:val="5"/>
+        </w:numPr>
+      </w:pPr>
+      <w:r>
+        <w:t xml:space="preserve">Nitrite- read as </w:t>
+      </w:r>
+      <w:proofErr w:type="spellStart"/>
+      <w:r>
+        <w:t>bd</w:t>
+      </w:r>
+      <w:proofErr w:type="spellEnd"/>
+      <w:r>
+        <w:t>- no color developed (&lt;0.066mg/L)</w:t>
+      </w:r>
+    </w:p>
+    <w:p>
+      <w:pPr>
+        <w:pStyle w:val="ListParagraph"/>
+        <w:numPr>
+          <w:ilvl w:val="0"/>
+          <w:numId w:val="5"/>
+        </w:numPr>
+      </w:pPr>
+      <w:r>
+        <w:t xml:space="preserve">Ammonia- read as </w:t>
+      </w:r>
+      <w:proofErr w:type="spellStart"/>
+      <w:r>
+        <w:t>bd</w:t>
+      </w:r>
+      <w:proofErr w:type="spellEnd"/>
+      <w:r>
+        <w:t>- color was yellow (&lt;0.2mg/L)</w:t>
+      </w:r>
+    </w:p>
+    <w:p>
+      <w:pPr>
+        <w:pStyle w:val="ListParagraph"/>
+        <w:numPr>
+          <w:ilvl w:val="0"/>
+          <w:numId w:val="5"/>
+        </w:numPr>
+      </w:pPr>
+      <w:r>
+        <w:t xml:space="preserve">Orthophosphate- read as </w:t>
+      </w:r>
+      <w:proofErr w:type="spellStart"/>
+      <w:r>
+        <w:t>bd</w:t>
+      </w:r>
+      <w:proofErr w:type="spellEnd"/>
+      <w:r>
+        <w:t>- no color developed (&lt;0.2 mg/L)</w:t>
+      </w:r>
+    </w:p>
+    <w:p>
+      <w:r>
+        <w:t>Final BOD Samples Collected (July 3, 2014)</w:t>
+      </w:r>
+    </w:p>
+    <w:p>
+      <w:r>
+        <w:tab/>
+        <w:t>All- C</w:t>
+      </w:r>
+      <w:proofErr w:type="gramStart"/>
+      <w:r>
+        <w:t>:N</w:t>
+      </w:r>
+      <w:proofErr w:type="gramEnd"/>
+      <w:r>
+        <w:t xml:space="preserve"> ratio sediment and Sediment </w:t>
+      </w:r>
+      <w:proofErr w:type="spellStart"/>
+      <w:r>
+        <w:t>ergosterol</w:t>
+      </w:r>
+      <w:proofErr w:type="spellEnd"/>
+    </w:p>
+    <w:p>
+      <w:r>
+        <w:tab/>
+        <w:t>CPOM- C</w:t>
+      </w:r>
+      <w:proofErr w:type="gramStart"/>
+      <w:r>
+        <w:t>:N</w:t>
+      </w:r>
+      <w:proofErr w:type="gramEnd"/>
+      <w:r>
+        <w:t xml:space="preserve"> ratio of leaves and Leaf </w:t>
+      </w:r>
+      <w:proofErr w:type="spellStart"/>
+      <w:r>
+        <w:t>ergosterol</w:t>
+      </w:r>
+      <w:proofErr w:type="spellEnd"/>
+    </w:p>
+    <w:p>
+      <w:r>
+        <w:t>CPOM Flux Sampling Protocol:</w:t>
+      </w:r>
+    </w:p>
+    <w:p>
+      <w:pPr>
+        <w:pStyle w:val="ListParagraph"/>
+        <w:numPr>
+          <w:ilvl w:val="0"/>
+          <w:numId w:val="6"/>
+        </w:numPr>
+      </w:pPr>
+      <w:r>
+        <w:t>Remove 15 ml with glass syringe and place in 10 ml vial</w:t>
+      </w:r>
+    </w:p>
+    <w:p>
+      <w:pPr>
+        <w:pStyle w:val="ListParagraph"/>
+        <w:numPr>
+          <w:ilvl w:val="0"/>
+          <w:numId w:val="6"/>
+        </w:numPr>
+      </w:pPr>
+      <w:r>
+        <w:lastRenderedPageBreak/>
+        <w:t>Seal vial and fix for T-O</w:t>
+      </w:r>
+    </w:p>
+    <w:p>
+      <w:pPr>
+        <w:pStyle w:val="ListParagraph"/>
+        <w:numPr>
+          <w:ilvl w:val="0"/>
+          <w:numId w:val="6"/>
+        </w:numPr>
+      </w:pPr>
+      <w:r>
+        <w:t>Remove 15 ml with glass syringe place in 10 ml vial</w:t>
+      </w:r>
+    </w:p>
+    <w:p>
+      <w:pPr>
+        <w:pStyle w:val="ListParagraph"/>
+        <w:numPr>
+          <w:ilvl w:val="0"/>
+          <w:numId w:val="6"/>
+        </w:numPr>
+      </w:pPr>
+      <w:r>
+        <w:t xml:space="preserve">Incubate vial in dark for 5 </w:t>
+      </w:r>
+      <w:proofErr w:type="spellStart"/>
+      <w:r>
+        <w:t>hr</w:t>
+      </w:r>
+      <w:proofErr w:type="spellEnd"/>
+    </w:p>
+    <w:p>
+      <w:pPr>
+        <w:pStyle w:val="ListParagraph"/>
+        <w:numPr>
+          <w:ilvl w:val="0"/>
+          <w:numId w:val="6"/>
+        </w:numPr>
+      </w:pPr>
+      <w:r>
+        <w:t xml:space="preserve">Remove 3ml and add to bacterial vial and preserve </w:t>
+      </w:r>
+    </w:p>
+    <w:p>
+      <w:pPr>
+        <w:pStyle w:val="ListParagraph"/>
+        <w:numPr>
+          <w:ilvl w:val="0"/>
+          <w:numId w:val="6"/>
+        </w:numPr>
+      </w:pPr>
+      <w:r>
+        <w:t>Remove 30 ml and filter through GFF into 50 ml Falcon tube</w:t>
+      </w:r>
+    </w:p>
+    <w:p>
+      <w:pPr>
+        <w:pStyle w:val="ListParagraph"/>
+        <w:numPr>
+          <w:ilvl w:val="0"/>
+          <w:numId w:val="6"/>
+        </w:numPr>
+      </w:pPr>
+      <w:r>
+        <w:t xml:space="preserve">Remove 5ml and filter through GFF for </w:t>
+      </w:r>
+      <w:proofErr w:type="spellStart"/>
+      <w:r>
+        <w:t>absorbence</w:t>
+      </w:r>
+      <w:proofErr w:type="spellEnd"/>
+      <w:r>
+        <w:t xml:space="preserve"> into 15 ml </w:t>
+      </w:r>
+      <w:proofErr w:type="spellStart"/>
+      <w:r>
+        <w:t>Falcontube</w:t>
+      </w:r>
+      <w:proofErr w:type="spellEnd"/>
+    </w:p>
+    <w:p>
+      <w:pPr>
+        <w:pStyle w:val="ListParagraph"/>
+        <w:numPr>
+          <w:ilvl w:val="0"/>
+          <w:numId w:val="6"/>
+        </w:numPr>
+      </w:pPr>
+      <w:r>
+        <w:t>Add 90 ml water back to BOD and seal</w:t>
+      </w:r>
+    </w:p>
+    <w:p>
+      <w:pPr>
+        <w:pStyle w:val="ListParagraph"/>
+        <w:numPr>
+          <w:ilvl w:val="0"/>
+          <w:numId w:val="6"/>
+        </w:numPr>
+      </w:pPr>
+      <w:r>
+        <w:t xml:space="preserve">Incubate BOD for 5 </w:t>
+      </w:r>
+      <w:proofErr w:type="spellStart"/>
+      <w:r>
+        <w:t>hr</w:t>
+      </w:r>
+      <w:proofErr w:type="spellEnd"/>
+      <w:r>
+        <w:t xml:space="preserve"> in dark</w:t>
+      </w:r>
+    </w:p>
+    <w:p>
+      <w:pPr>
+        <w:pStyle w:val="ListParagraph"/>
+        <w:numPr>
+          <w:ilvl w:val="0"/>
+          <w:numId w:val="6"/>
+        </w:numPr>
+      </w:pPr>
+      <w:r>
+        <w:t>Remove 15ml from BOD and place in 10 ml vial</w:t>
+      </w:r>
+      <w:r>
+        <w:t>*</w:t>
+      </w:r>
+    </w:p>
+    <w:p>
+      <w:pPr>
+        <w:pStyle w:val="ListParagraph"/>
+        <w:numPr>
+          <w:ilvl w:val="0"/>
+          <w:numId w:val="6"/>
+        </w:numPr>
+      </w:pPr>
+      <w:r>
+        <w:t>Fix incubation and T-1 vial</w:t>
+      </w:r>
+    </w:p>
+    <w:p>
       <w:pPr>
         <w:ind w:left="360"/>
       </w:pPr>
-    </w:p>
+      <w:r>
+        <w:t>*BOD bottles were incubated with ~15 ml of water removed (285ml total) on rocker-shakers (Speed 8, Tilt 8) in the dark</w:t>
+      </w:r>
+    </w:p>
+    <w:p>
+      <w:r>
+        <w:t>Leaf OM content determination:</w:t>
+      </w:r>
+    </w:p>
+    <w:p>
+      <w:pPr>
+        <w:pStyle w:val="ListParagraph"/>
+        <w:numPr>
+          <w:ilvl w:val="0"/>
+          <w:numId w:val="8"/>
+        </w:numPr>
+      </w:pPr>
+      <w:r>
+        <w:t>5 leaves were randomly selected from the tulip poplar leaves collected from fall 2013</w:t>
+      </w:r>
+    </w:p>
+    <w:p>
+      <w:pPr>
+        <w:pStyle w:val="ListParagraph"/>
+        <w:numPr>
+          <w:ilvl w:val="0"/>
+          <w:numId w:val="8"/>
+        </w:numPr>
+      </w:pPr>
+      <w:r>
+        <w:t>Each leaf was gently submersed in DI water until it was soft enough to core (About 5 min)</w:t>
+      </w:r>
+    </w:p>
+    <w:p>
+      <w:pPr>
+        <w:pStyle w:val="ListParagraph"/>
+        <w:numPr>
+          <w:ilvl w:val="0"/>
+          <w:numId w:val="8"/>
+        </w:numPr>
+      </w:pPr>
+      <w:r>
+        <w:t>A single leaf disk (10 mm; #5 Cork Borer) was cut from the leaf bade avoiding the midrib</w:t>
+      </w:r>
+    </w:p>
+    <w:p>
+      <w:pPr>
+        <w:pStyle w:val="ListParagraph"/>
+        <w:numPr>
+          <w:ilvl w:val="0"/>
+          <w:numId w:val="8"/>
+        </w:numPr>
+      </w:pPr>
+      <w:r>
+        <w:t xml:space="preserve">The disk was placed into a pre-weighed crucible and dried at 50 degrees </w:t>
+      </w:r>
+      <w:proofErr w:type="spellStart"/>
+      <w:r>
+        <w:t>Celcius</w:t>
+      </w:r>
+      <w:proofErr w:type="spellEnd"/>
+      <w:r>
+        <w:t xml:space="preserve">, then </w:t>
+      </w:r>
+      <w:proofErr w:type="spellStart"/>
+      <w:r>
+        <w:t>ashed</w:t>
+      </w:r>
+      <w:proofErr w:type="spellEnd"/>
+      <w:r>
+        <w:t xml:space="preserve"> at 550 degrees C</w:t>
+      </w:r>
+    </w:p>
+    <w:p>
+      <w:r>
+        <w:t>Find File Sediment Dry Mass and AFDM</w:t>
+      </w:r>
+    </w:p>
+    <w:p>
+      <w:r>
+        <w:t>Find File</w:t>
+      </w:r>
+      <w:bookmarkStart w:id="0" w:name="_GoBack"/>
+      <w:bookmarkEnd w:id="0"/>
+      <w:r>
+        <w:t xml:space="preserve"> Sediment BOD jar setup</w:t>
+      </w:r>
+    </w:p>
+    <w:p/>
+    <w:p/>
     <w:sectPr>
       <w:pgSz w:w="12240" w:h="15840"/>
       <w:pgMar w:top="1440" w:right="1440" w:bottom="1440" w:left="1440" w:header="720" w:footer="720" w:gutter="0"/>
@@ -216,6 +657,95 @@
 <file path=word/numbering.xml><?xml version="1.0" encoding="utf-8"?>
 <w:numbering xmlns:wpc="http://schemas.microsoft.com/office/word/2010/wordprocessingCanvas" xmlns:mc="http://schemas.openxmlformats.org/markup-compatibility/2006" xmlns:o="urn:schemas-microsoft-com:office:office" xmlns:r="http://schemas.openxmlformats.org/officeDocument/2006/relationships" xmlns:m="http://schemas.openxmlformats.org/officeDocument/2006/math" xmlns:v="urn:schemas-microsoft-com:vml" xmlns:wp14="http://schemas.microsoft.com/office/word/2010/wordprocessingDrawing" xmlns:wp="http://schemas.openxmlformats.org/drawingml/2006/wordprocessingDrawing" xmlns:w10="urn:schemas-microsoft-com:office:word" xmlns:w="http://schemas.openxmlformats.org/wordprocessingml/2006/main" xmlns:w14="http://schemas.microsoft.com/office/word/2010/wordml" xmlns:w15="http://schemas.microsoft.com/office/word/2012/wordml" xmlns:wpg="http://schemas.microsoft.com/office/word/2010/wordprocessingGroup" xmlns:wpi="http://schemas.microsoft.com/office/word/2010/wordprocessingInk" xmlns:wne="http://schemas.microsoft.com/office/word/2006/wordml" xmlns:wps="http://schemas.microsoft.com/office/word/2010/wordprocessingShape" mc:Ignorable="w14 w15 wp14">
   <w:abstractNum w:abstractNumId="0">
+    <w:nsid w:val="089861E7"/>
+    <w:multiLevelType w:val="hybridMultilevel"/>
+    <w:tmpl w:val="67D612D0"/>
+    <w:lvl w:ilvl="0" w:tplc="0409000F">
+      <w:start w:val="1"/>
+      <w:numFmt w:val="decimal"/>
+      <w:lvlText w:val="%1."/>
+      <w:lvlJc w:val="left"/>
+      <w:pPr>
+        <w:ind w:left="720" w:hanging="360"/>
+      </w:pPr>
+      <w:rPr>
+        <w:rFonts w:hint="default"/>
+      </w:rPr>
+    </w:lvl>
+    <w:lvl w:ilvl="1" w:tplc="04090019" w:tentative="1">
+      <w:start w:val="1"/>
+      <w:numFmt w:val="lowerLetter"/>
+      <w:lvlText w:val="%2."/>
+      <w:lvlJc w:val="left"/>
+      <w:pPr>
+        <w:ind w:left="1440" w:hanging="360"/>
+      </w:pPr>
+    </w:lvl>
+    <w:lvl w:ilvl="2" w:tplc="0409001B" w:tentative="1">
+      <w:start w:val="1"/>
+      <w:numFmt w:val="lowerRoman"/>
+      <w:lvlText w:val="%3."/>
+      <w:lvlJc w:val="right"/>
+      <w:pPr>
+        <w:ind w:left="2160" w:hanging="180"/>
+      </w:pPr>
+    </w:lvl>
+    <w:lvl w:ilvl="3" w:tplc="0409000F" w:tentative="1">
+      <w:start w:val="1"/>
+      <w:numFmt w:val="decimal"/>
+      <w:lvlText w:val="%4."/>
+      <w:lvlJc w:val="left"/>
+      <w:pPr>
+        <w:ind w:left="2880" w:hanging="360"/>
+      </w:pPr>
+    </w:lvl>
+    <w:lvl w:ilvl="4" w:tplc="04090019" w:tentative="1">
+      <w:start w:val="1"/>
+      <w:numFmt w:val="lowerLetter"/>
+      <w:lvlText w:val="%5."/>
+      <w:lvlJc w:val="left"/>
+      <w:pPr>
+        <w:ind w:left="3600" w:hanging="360"/>
+      </w:pPr>
+    </w:lvl>
+    <w:lvl w:ilvl="5" w:tplc="0409001B" w:tentative="1">
+      <w:start w:val="1"/>
+      <w:numFmt w:val="lowerRoman"/>
+      <w:lvlText w:val="%6."/>
+      <w:lvlJc w:val="right"/>
+      <w:pPr>
+        <w:ind w:left="4320" w:hanging="180"/>
+      </w:pPr>
+    </w:lvl>
+    <w:lvl w:ilvl="6" w:tplc="0409000F" w:tentative="1">
+      <w:start w:val="1"/>
+      <w:numFmt w:val="decimal"/>
+      <w:lvlText w:val="%7."/>
+      <w:lvlJc w:val="left"/>
+      <w:pPr>
+        <w:ind w:left="5040" w:hanging="360"/>
+      </w:pPr>
+    </w:lvl>
+    <w:lvl w:ilvl="7" w:tplc="04090019" w:tentative="1">
+      <w:start w:val="1"/>
+      <w:numFmt w:val="lowerLetter"/>
+      <w:lvlText w:val="%8."/>
+      <w:lvlJc w:val="left"/>
+      <w:pPr>
+        <w:ind w:left="5760" w:hanging="360"/>
+      </w:pPr>
+    </w:lvl>
+    <w:lvl w:ilvl="8" w:tplc="0409001B" w:tentative="1">
+      <w:start w:val="1"/>
+      <w:numFmt w:val="lowerRoman"/>
+      <w:lvlText w:val="%9."/>
+      <w:lvlJc w:val="right"/>
+      <w:pPr>
+        <w:ind w:left="6480" w:hanging="180"/>
+      </w:pPr>
+    </w:lvl>
+  </w:abstractNum>
+  <w:abstractNum w:abstractNumId="1">
     <w:nsid w:val="2E6F1BF2"/>
     <w:multiLevelType w:val="hybridMultilevel"/>
     <w:tmpl w:val="D8CCC2AE"/>
@@ -304,7 +834,7 @@
       </w:pPr>
     </w:lvl>
   </w:abstractNum>
-  <w:abstractNum w:abstractNumId="1">
+  <w:abstractNum w:abstractNumId="2">
     <w:nsid w:val="3ED64EC1"/>
     <w:multiLevelType w:val="hybridMultilevel"/>
     <w:tmpl w:val="BFB2CB38"/>
@@ -393,7 +923,96 @@
       </w:pPr>
     </w:lvl>
   </w:abstractNum>
-  <w:abstractNum w:abstractNumId="2">
+  <w:abstractNum w:abstractNumId="3">
+    <w:nsid w:val="4A0A3671"/>
+    <w:multiLevelType w:val="hybridMultilevel"/>
+    <w:tmpl w:val="7DD02BFA"/>
+    <w:lvl w:ilvl="0" w:tplc="0409000F">
+      <w:start w:val="1"/>
+      <w:numFmt w:val="decimal"/>
+      <w:lvlText w:val="%1."/>
+      <w:lvlJc w:val="left"/>
+      <w:pPr>
+        <w:ind w:left="720" w:hanging="360"/>
+      </w:pPr>
+      <w:rPr>
+        <w:rFonts w:hint="default"/>
+      </w:rPr>
+    </w:lvl>
+    <w:lvl w:ilvl="1" w:tplc="04090019" w:tentative="1">
+      <w:start w:val="1"/>
+      <w:numFmt w:val="lowerLetter"/>
+      <w:lvlText w:val="%2."/>
+      <w:lvlJc w:val="left"/>
+      <w:pPr>
+        <w:ind w:left="1440" w:hanging="360"/>
+      </w:pPr>
+    </w:lvl>
+    <w:lvl w:ilvl="2" w:tplc="0409001B" w:tentative="1">
+      <w:start w:val="1"/>
+      <w:numFmt w:val="lowerRoman"/>
+      <w:lvlText w:val="%3."/>
+      <w:lvlJc w:val="right"/>
+      <w:pPr>
+        <w:ind w:left="2160" w:hanging="180"/>
+      </w:pPr>
+    </w:lvl>
+    <w:lvl w:ilvl="3" w:tplc="0409000F" w:tentative="1">
+      <w:start w:val="1"/>
+      <w:numFmt w:val="decimal"/>
+      <w:lvlText w:val="%4."/>
+      <w:lvlJc w:val="left"/>
+      <w:pPr>
+        <w:ind w:left="2880" w:hanging="360"/>
+      </w:pPr>
+    </w:lvl>
+    <w:lvl w:ilvl="4" w:tplc="04090019" w:tentative="1">
+      <w:start w:val="1"/>
+      <w:numFmt w:val="lowerLetter"/>
+      <w:lvlText w:val="%5."/>
+      <w:lvlJc w:val="left"/>
+      <w:pPr>
+        <w:ind w:left="3600" w:hanging="360"/>
+      </w:pPr>
+    </w:lvl>
+    <w:lvl w:ilvl="5" w:tplc="0409001B" w:tentative="1">
+      <w:start w:val="1"/>
+      <w:numFmt w:val="lowerRoman"/>
+      <w:lvlText w:val="%6."/>
+      <w:lvlJc w:val="right"/>
+      <w:pPr>
+        <w:ind w:left="4320" w:hanging="180"/>
+      </w:pPr>
+    </w:lvl>
+    <w:lvl w:ilvl="6" w:tplc="0409000F" w:tentative="1">
+      <w:start w:val="1"/>
+      <w:numFmt w:val="decimal"/>
+      <w:lvlText w:val="%7."/>
+      <w:lvlJc w:val="left"/>
+      <w:pPr>
+        <w:ind w:left="5040" w:hanging="360"/>
+      </w:pPr>
+    </w:lvl>
+    <w:lvl w:ilvl="7" w:tplc="04090019" w:tentative="1">
+      <w:start w:val="1"/>
+      <w:numFmt w:val="lowerLetter"/>
+      <w:lvlText w:val="%8."/>
+      <w:lvlJc w:val="left"/>
+      <w:pPr>
+        <w:ind w:left="5760" w:hanging="360"/>
+      </w:pPr>
+    </w:lvl>
+    <w:lvl w:ilvl="8" w:tplc="0409001B" w:tentative="1">
+      <w:start w:val="1"/>
+      <w:numFmt w:val="lowerRoman"/>
+      <w:lvlText w:val="%9."/>
+      <w:lvlJc w:val="right"/>
+      <w:pPr>
+        <w:ind w:left="6480" w:hanging="180"/>
+      </w:pPr>
+    </w:lvl>
+  </w:abstractNum>
+  <w:abstractNum w:abstractNumId="4">
     <w:nsid w:val="4C4A742F"/>
     <w:multiLevelType w:val="hybridMultilevel"/>
     <w:tmpl w:val="52BA13A8"/>
@@ -482,7 +1101,7 @@
       </w:pPr>
     </w:lvl>
   </w:abstractNum>
-  <w:abstractNum w:abstractNumId="3">
+  <w:abstractNum w:abstractNumId="5">
     <w:nsid w:val="505521CC"/>
     <w:multiLevelType w:val="hybridMultilevel"/>
     <w:tmpl w:val="803AD6C4"/>
@@ -571,17 +1190,231 @@
       </w:pPr>
     </w:lvl>
   </w:abstractNum>
+  <w:abstractNum w:abstractNumId="6">
+    <w:nsid w:val="5BBC1217"/>
+    <w:multiLevelType w:val="hybridMultilevel"/>
+    <w:tmpl w:val="C0B67F78"/>
+    <w:lvl w:ilvl="0" w:tplc="77C05FE2">
+      <w:start w:val="1"/>
+      <w:numFmt w:val="bullet"/>
+      <w:lvlText w:val=""/>
+      <w:lvlJc w:val="left"/>
+      <w:pPr>
+        <w:ind w:left="720" w:hanging="360"/>
+      </w:pPr>
+      <w:rPr>
+        <w:rFonts w:ascii="Symbol" w:eastAsiaTheme="minorHAnsi" w:hAnsi="Symbol" w:cstheme="minorBidi" w:hint="default"/>
+      </w:rPr>
+    </w:lvl>
+    <w:lvl w:ilvl="1" w:tplc="04090003" w:tentative="1">
+      <w:start w:val="1"/>
+      <w:numFmt w:val="bullet"/>
+      <w:lvlText w:val="o"/>
+      <w:lvlJc w:val="left"/>
+      <w:pPr>
+        <w:ind w:left="1440" w:hanging="360"/>
+      </w:pPr>
+      <w:rPr>
+        <w:rFonts w:ascii="Courier New" w:hAnsi="Courier New" w:cs="Courier New" w:hint="default"/>
+      </w:rPr>
+    </w:lvl>
+    <w:lvl w:ilvl="2" w:tplc="04090005" w:tentative="1">
+      <w:start w:val="1"/>
+      <w:numFmt w:val="bullet"/>
+      <w:lvlText w:val=""/>
+      <w:lvlJc w:val="left"/>
+      <w:pPr>
+        <w:ind w:left="2160" w:hanging="360"/>
+      </w:pPr>
+      <w:rPr>
+        <w:rFonts w:ascii="Wingdings" w:hAnsi="Wingdings" w:hint="default"/>
+      </w:rPr>
+    </w:lvl>
+    <w:lvl w:ilvl="3" w:tplc="04090001" w:tentative="1">
+      <w:start w:val="1"/>
+      <w:numFmt w:val="bullet"/>
+      <w:lvlText w:val=""/>
+      <w:lvlJc w:val="left"/>
+      <w:pPr>
+        <w:ind w:left="2880" w:hanging="360"/>
+      </w:pPr>
+      <w:rPr>
+        <w:rFonts w:ascii="Symbol" w:hAnsi="Symbol" w:hint="default"/>
+      </w:rPr>
+    </w:lvl>
+    <w:lvl w:ilvl="4" w:tplc="04090003" w:tentative="1">
+      <w:start w:val="1"/>
+      <w:numFmt w:val="bullet"/>
+      <w:lvlText w:val="o"/>
+      <w:lvlJc w:val="left"/>
+      <w:pPr>
+        <w:ind w:left="3600" w:hanging="360"/>
+      </w:pPr>
+      <w:rPr>
+        <w:rFonts w:ascii="Courier New" w:hAnsi="Courier New" w:cs="Courier New" w:hint="default"/>
+      </w:rPr>
+    </w:lvl>
+    <w:lvl w:ilvl="5" w:tplc="04090005" w:tentative="1">
+      <w:start w:val="1"/>
+      <w:numFmt w:val="bullet"/>
+      <w:lvlText w:val=""/>
+      <w:lvlJc w:val="left"/>
+      <w:pPr>
+        <w:ind w:left="4320" w:hanging="360"/>
+      </w:pPr>
+      <w:rPr>
+        <w:rFonts w:ascii="Wingdings" w:hAnsi="Wingdings" w:hint="default"/>
+      </w:rPr>
+    </w:lvl>
+    <w:lvl w:ilvl="6" w:tplc="04090001" w:tentative="1">
+      <w:start w:val="1"/>
+      <w:numFmt w:val="bullet"/>
+      <w:lvlText w:val=""/>
+      <w:lvlJc w:val="left"/>
+      <w:pPr>
+        <w:ind w:left="5040" w:hanging="360"/>
+      </w:pPr>
+      <w:rPr>
+        <w:rFonts w:ascii="Symbol" w:hAnsi="Symbol" w:hint="default"/>
+      </w:rPr>
+    </w:lvl>
+    <w:lvl w:ilvl="7" w:tplc="04090003" w:tentative="1">
+      <w:start w:val="1"/>
+      <w:numFmt w:val="bullet"/>
+      <w:lvlText w:val="o"/>
+      <w:lvlJc w:val="left"/>
+      <w:pPr>
+        <w:ind w:left="5760" w:hanging="360"/>
+      </w:pPr>
+      <w:rPr>
+        <w:rFonts w:ascii="Courier New" w:hAnsi="Courier New" w:cs="Courier New" w:hint="default"/>
+      </w:rPr>
+    </w:lvl>
+    <w:lvl w:ilvl="8" w:tplc="04090005" w:tentative="1">
+      <w:start w:val="1"/>
+      <w:numFmt w:val="bullet"/>
+      <w:lvlText w:val=""/>
+      <w:lvlJc w:val="left"/>
+      <w:pPr>
+        <w:ind w:left="6480" w:hanging="360"/>
+      </w:pPr>
+      <w:rPr>
+        <w:rFonts w:ascii="Wingdings" w:hAnsi="Wingdings" w:hint="default"/>
+      </w:rPr>
+    </w:lvl>
+  </w:abstractNum>
+  <w:abstractNum w:abstractNumId="7">
+    <w:nsid w:val="64FA16B5"/>
+    <w:multiLevelType w:val="hybridMultilevel"/>
+    <w:tmpl w:val="5554DE0C"/>
+    <w:lvl w:ilvl="0" w:tplc="0409000F">
+      <w:start w:val="1"/>
+      <w:numFmt w:val="decimal"/>
+      <w:lvlText w:val="%1."/>
+      <w:lvlJc w:val="left"/>
+      <w:pPr>
+        <w:ind w:left="720" w:hanging="360"/>
+      </w:pPr>
+      <w:rPr>
+        <w:rFonts w:hint="default"/>
+      </w:rPr>
+    </w:lvl>
+    <w:lvl w:ilvl="1" w:tplc="04090019" w:tentative="1">
+      <w:start w:val="1"/>
+      <w:numFmt w:val="lowerLetter"/>
+      <w:lvlText w:val="%2."/>
+      <w:lvlJc w:val="left"/>
+      <w:pPr>
+        <w:ind w:left="1440" w:hanging="360"/>
+      </w:pPr>
+    </w:lvl>
+    <w:lvl w:ilvl="2" w:tplc="0409001B" w:tentative="1">
+      <w:start w:val="1"/>
+      <w:numFmt w:val="lowerRoman"/>
+      <w:lvlText w:val="%3."/>
+      <w:lvlJc w:val="right"/>
+      <w:pPr>
+        <w:ind w:left="2160" w:hanging="180"/>
+      </w:pPr>
+    </w:lvl>
+    <w:lvl w:ilvl="3" w:tplc="0409000F" w:tentative="1">
+      <w:start w:val="1"/>
+      <w:numFmt w:val="decimal"/>
+      <w:lvlText w:val="%4."/>
+      <w:lvlJc w:val="left"/>
+      <w:pPr>
+        <w:ind w:left="2880" w:hanging="360"/>
+      </w:pPr>
+    </w:lvl>
+    <w:lvl w:ilvl="4" w:tplc="04090019" w:tentative="1">
+      <w:start w:val="1"/>
+      <w:numFmt w:val="lowerLetter"/>
+      <w:lvlText w:val="%5."/>
+      <w:lvlJc w:val="left"/>
+      <w:pPr>
+        <w:ind w:left="3600" w:hanging="360"/>
+      </w:pPr>
+    </w:lvl>
+    <w:lvl w:ilvl="5" w:tplc="0409001B" w:tentative="1">
+      <w:start w:val="1"/>
+      <w:numFmt w:val="lowerRoman"/>
+      <w:lvlText w:val="%6."/>
+      <w:lvlJc w:val="right"/>
+      <w:pPr>
+        <w:ind w:left="4320" w:hanging="180"/>
+      </w:pPr>
+    </w:lvl>
+    <w:lvl w:ilvl="6" w:tplc="0409000F" w:tentative="1">
+      <w:start w:val="1"/>
+      <w:numFmt w:val="decimal"/>
+      <w:lvlText w:val="%7."/>
+      <w:lvlJc w:val="left"/>
+      <w:pPr>
+        <w:ind w:left="5040" w:hanging="360"/>
+      </w:pPr>
+    </w:lvl>
+    <w:lvl w:ilvl="7" w:tplc="04090019" w:tentative="1">
+      <w:start w:val="1"/>
+      <w:numFmt w:val="lowerLetter"/>
+      <w:lvlText w:val="%8."/>
+      <w:lvlJc w:val="left"/>
+      <w:pPr>
+        <w:ind w:left="5760" w:hanging="360"/>
+      </w:pPr>
+    </w:lvl>
+    <w:lvl w:ilvl="8" w:tplc="0409001B" w:tentative="1">
+      <w:start w:val="1"/>
+      <w:numFmt w:val="lowerRoman"/>
+      <w:lvlText w:val="%9."/>
+      <w:lvlJc w:val="right"/>
+      <w:pPr>
+        <w:ind w:left="6480" w:hanging="180"/>
+      </w:pPr>
+    </w:lvl>
+  </w:abstractNum>
   <w:num w:numId="1">
+    <w:abstractNumId w:val="4"/>
+  </w:num>
+  <w:num w:numId="2">
+    <w:abstractNumId w:val="1"/>
+  </w:num>
+  <w:num w:numId="3">
     <w:abstractNumId w:val="2"/>
   </w:num>
-  <w:num w:numId="2">
+  <w:num w:numId="4">
+    <w:abstractNumId w:val="5"/>
+  </w:num>
+  <w:num w:numId="5">
+    <w:abstractNumId w:val="3"/>
+  </w:num>
+  <w:num w:numId="6">
     <w:abstractNumId w:val="0"/>
   </w:num>
-  <w:num w:numId="3">
-    <w:abstractNumId w:val="1"/>
+  <w:num w:numId="7">
+    <w:abstractNumId w:val="6"/>
   </w:num>
-  <w:num w:numId="4">
-    <w:abstractNumId w:val="3"/>
+  <w:num w:numId="8">
+    <w:abstractNumId w:val="7"/>
   </w:num>
 </w:numbering>
 </file>

</xml_diff>